<commit_message>
update short note on revsurv x5
</commit_message>
<xml_diff>
--- a/rmd/rev_surv_x5.docx
+++ b/rmd/rev_surv_x5.docx
@@ -86,7 +86,7 @@
         <w:t xml:space="preserve">2021-06-02</w:t>
       </w:r>
     </w:p>
-    <w:bookmarkStart w:id="27" w:name="reverse-survival-x5-version"/>
+    <w:bookmarkStart w:id="28" w:name="reverse-survival-x5-version"/>
     <w:p>
       <w:pPr>
         <w:pStyle w:val="Heading1"/>
@@ -249,9 +249,6 @@
       <w:r>
         <w:t xml:space="preserve">), 3) estimates of child mortality probability for each three five year period preceding the inquiry (</w:t>
       </w:r>
-      <w:r>
-        <w:t xml:space="preserve"> </w:t>
-      </w:r>
       <m:oMath>
         <m:sSub>
           <m:e>
@@ -384,9 +381,6 @@
           </m:sup>
         </m:sSubSup>
       </m:oMath>
-      <w:r>
-        <w:t xml:space="preserve"> </w:t>
-      </w:r>
       <w:r>
         <w:t xml:space="preserve">). The original version of the x1 approach</w:t>
       </w:r>
@@ -452,23 +446,30 @@
         <w:t xml:space="preserve"> </w:t>
       </w:r>
       <m:oMath>
-        <m:sSubSup>
-          <m:e>
+        <m:sSup>
+          <m:e>
+            <m:r>
+              <m:t>​</m:t>
+            </m:r>
+          </m:e>
+          <m:sup>
             <m:r>
               <m:t>c</m:t>
             </m:r>
+          </m:sup>
+        </m:sSup>
+        <m:sSub>
+          <m:e>
+            <m:r>
+              <m:t>L</m:t>
+            </m:r>
           </m:e>
           <m:sub>
             <m:r>
               <m:t>x</m:t>
             </m:r>
           </m:sub>
-          <m:sup>
-            <m:r>
-              <m:t>L</m:t>
-            </m:r>
-          </m:sup>
-        </m:sSubSup>
+        </m:sSub>
       </m:oMath>
       <w:r>
         <w:t xml:space="preserve">.</w:t>
@@ -641,9 +642,6 @@
       <w:r>
         <w:t xml:space="preserve">set to 1), 3) estimates of child mortality probability for each three five year period preceding the inquiry (</w:t>
       </w:r>
-      <w:r>
-        <w:t xml:space="preserve"> </w:t>
-      </w:r>
       <m:oMath>
         <m:sSub>
           <m:e>
@@ -777,32 +775,36 @@
         </m:sSubSup>
       </m:oMath>
       <w:r>
-        <w:t xml:space="preserve"> </w:t>
-      </w:r>
-      <w:r>
         <w:t xml:space="preserve">). The estimation procedure of</w:t>
       </w:r>
       <w:r>
         <w:t xml:space="preserve"> </w:t>
       </w:r>
       <m:oMath>
-        <m:sSubSup>
-          <m:e>
+        <m:sSup>
+          <m:e>
+            <m:r>
+              <m:t>​</m:t>
+            </m:r>
+          </m:e>
+          <m:sup>
             <m:r>
               <m:t>c</m:t>
             </m:r>
+          </m:sup>
+        </m:sSup>
+        <m:sSub>
+          <m:e>
+            <m:r>
+              <m:t>L</m:t>
+            </m:r>
           </m:e>
           <m:sub>
             <m:r>
               <m:t>x</m:t>
             </m:r>
           </m:sub>
-          <m:sup>
-            <m:r>
-              <m:t>L</m:t>
-            </m:r>
-          </m:sup>
-        </m:sSubSup>
+        </m:sSub>
       </m:oMath>
       <w:r>
         <w:t xml:space="preserve"> </w:t>
@@ -845,7 +847,76 @@
         <w:t xml:space="preserve"> </w:t>
       </w:r>
       <w:r>
-        <w:t xml:space="preserve">years earlier that survive to the time of the inquiry) for periods $ x = 2.5 $ (0-4 years earlier), $ x = 7.5 $ (5-9 years earlier) and $ x = 10-14 $ (10-14 years earlier) follow the same strategy of the the original x1 version of the method, and we will describe it bellow.</w:t>
+        <w:t xml:space="preserve">years earlier that survive to the time of the inquiry) for periods</w:t>
+      </w:r>
+      <w:r>
+        <w:t xml:space="preserve"> </w:t>
+      </w:r>
+      <m:oMath>
+        <m:r>
+          <m:t>x</m:t>
+        </m:r>
+        <m:r>
+          <m:rPr>
+            <m:sty m:val="p"/>
+          </m:rPr>
+          <m:t>=</m:t>
+        </m:r>
+        <m:r>
+          <m:t>2.5</m:t>
+        </m:r>
+      </m:oMath>
+      <w:r>
+        <w:t xml:space="preserve"> </w:t>
+      </w:r>
+      <w:r>
+        <w:t xml:space="preserve">(0-4 years earlier),</w:t>
+      </w:r>
+      <w:r>
+        <w:t xml:space="preserve"> </w:t>
+      </w:r>
+      <m:oMath>
+        <m:r>
+          <m:t>x</m:t>
+        </m:r>
+        <m:r>
+          <m:rPr>
+            <m:sty m:val="p"/>
+          </m:rPr>
+          <m:t>=</m:t>
+        </m:r>
+        <m:r>
+          <m:t>7.5</m:t>
+        </m:r>
+      </m:oMath>
+      <w:r>
+        <w:t xml:space="preserve"> </w:t>
+      </w:r>
+      <w:r>
+        <w:t xml:space="preserve">(5-9 years earlier) and</w:t>
+      </w:r>
+      <w:r>
+        <w:t xml:space="preserve"> </w:t>
+      </w:r>
+      <m:oMath>
+        <m:r>
+          <m:t>x</m:t>
+        </m:r>
+        <m:r>
+          <m:rPr>
+            <m:sty m:val="p"/>
+          </m:rPr>
+          <m:t>=</m:t>
+        </m:r>
+        <m:r>
+          <m:t>12.5</m:t>
+        </m:r>
+      </m:oMath>
+      <w:r>
+        <w:t xml:space="preserve"> </w:t>
+      </w:r>
+      <w:r>
+        <w:t xml:space="preserve">(10-14 years earlier) follow the same strategy of the the original x1 version of the method, and we will describe it bellow.</w:t>
       </w:r>
     </w:p>
     <w:bookmarkStart w:id="21" w:name="step-1-from-_5q_0-compute-alphat"/>
@@ -1296,12 +1367,14 @@
             </m:r>
           </m:sub>
         </m:sSub>
-        <m:r>
-          <m:rPr>
-            <m:sty m:val="p"/>
-          </m:rPr>
-          <m:t>,</m:t>
-        </m:r>
+      </m:oMath>
+      <w:r>
+        <w:t xml:space="preserve">,</w:t>
+      </w:r>
+      <w:r>
+        <w:t xml:space="preserve"> </w:t>
+      </w:r>
+      <m:oMath>
         <m:sSub>
           <m:e>
             <m:r>
@@ -1314,15 +1387,17 @@
             </m:r>
           </m:sub>
         </m:sSub>
-        <m:r>
-          <m:t>a</m:t>
-        </m:r>
-        <m:r>
-          <m:t>n</m:t>
-        </m:r>
-        <m:r>
-          <m:t>d</m:t>
-        </m:r>
+      </m:oMath>
+      <w:r>
+        <w:t xml:space="preserve"> </w:t>
+      </w:r>
+      <w:r>
+        <w:t xml:space="preserve">and</w:t>
+      </w:r>
+      <w:r>
+        <w:t xml:space="preserve"> </w:t>
+      </w:r>
+      <m:oMath>
         <m:sSub>
           <m:e>
             <m:r>
@@ -1340,7 +1415,7 @@
         <w:t xml:space="preserve"> </w:t>
       </w:r>
       <w:r>
-        <w:t xml:space="preserve">for each period ealier than the date of inquiry:</w:t>
+        <w:t xml:space="preserve">for each period earlier than the date of inquiry:</w:t>
       </w:r>
     </w:p>
     <w:p>
@@ -1545,12 +1620,14 @@
             </m:r>
           </m:sup>
         </m:sSubSup>
-        <m:r>
-          <m:rPr>
-            <m:sty m:val="p"/>
-          </m:rPr>
-          <m:t>,</m:t>
-        </m:r>
+      </m:oMath>
+      <w:r>
+        <w:t xml:space="preserve">,</w:t>
+      </w:r>
+      <w:r>
+        <w:t xml:space="preserve"> </w:t>
+      </w:r>
+      <m:oMath>
         <m:sSubSup>
           <m:e>
             <m:r>
@@ -1568,15 +1645,17 @@
             </m:r>
           </m:sup>
         </m:sSubSup>
-        <m:r>
-          <m:t>a</m:t>
-        </m:r>
-        <m:r>
-          <m:t>n</m:t>
-        </m:r>
-        <m:r>
-          <m:t>d</m:t>
-        </m:r>
+      </m:oMath>
+      <w:r>
+        <w:t xml:space="preserve"> </w:t>
+      </w:r>
+      <w:r>
+        <w:t xml:space="preserve">and</w:t>
+      </w:r>
+      <w:r>
+        <w:t xml:space="preserve"> </w:t>
+      </w:r>
+      <m:oMath>
         <m:sSubSup>
           <m:e>
             <m:r>
@@ -2031,11 +2110,11 @@
         <w:t xml:space="preserve"> </w:t>
       </w:r>
       <w:r>
-        <w:t xml:space="preserve">by default ( these values can be modified in the function).</w:t>
+        <w:t xml:space="preserve">by default (these values can be modified in the function by the user).</w:t>
       </w:r>
     </w:p>
     <w:bookmarkEnd w:id="23"/>
-    <w:bookmarkStart w:id="24" w:name="step-4-compute-survivorship-ratios-p_xt"/>
+    <w:bookmarkStart w:id="24" w:name="Xd5445b8f8ca8df9176905cc8abaf7d4533a830e"/>
     <w:p>
       <w:pPr>
         <w:pStyle w:val="Heading2"/>
@@ -2047,6 +2126,18 @@
         <w:t xml:space="preserve"> </w:t>
       </w:r>
       <m:oMath>
+        <m:sSub>
+          <m:e>
+            <m:r>
+              <m:t>​</m:t>
+            </m:r>
+          </m:e>
+          <m:sub>
+            <m:r>
+              <m:t>n</m:t>
+            </m:r>
+          </m:sub>
+        </m:sSub>
         <m:sSubSup>
           <m:e>
             <m:r>
@@ -2075,6 +2166,18 @@
           <m:jc m:val="center"/>
         </m:oMathParaPr>
         <m:oMath>
+          <m:sSub>
+            <m:e>
+              <m:r>
+                <m:t>​</m:t>
+              </m:r>
+            </m:e>
+            <m:sub>
+              <m:r>
+                <m:t>5</m:t>
+              </m:r>
+            </m:sub>
+          </m:sSub>
           <m:sSubSup>
             <m:e>
               <m:r>
@@ -2163,6 +2266,18 @@
           <m:jc m:val="center"/>
         </m:oMathParaPr>
         <m:oMath>
+          <m:sSub>
+            <m:e>
+              <m:r>
+                <m:t>​</m:t>
+              </m:r>
+            </m:e>
+            <m:sub>
+              <m:r>
+                <m:t>5</m:t>
+              </m:r>
+            </m:sub>
+          </m:sSub>
           <m:sSubSup>
             <m:e>
               <m:r>
@@ -2265,6 +2380,18 @@
           <m:jc m:val="center"/>
         </m:oMathParaPr>
         <m:oMath>
+          <m:sSub>
+            <m:e>
+              <m:r>
+                <m:t>​</m:t>
+              </m:r>
+            </m:e>
+            <m:sub>
+              <m:r>
+                <m:t>5</m:t>
+              </m:r>
+            </m:sub>
+          </m:sSub>
           <m:sSubSup>
             <m:e>
               <m:r>
@@ -2359,7 +2486,7 @@
       </m:oMathPara>
     </w:p>
     <w:bookmarkEnd w:id="24"/>
-    <w:bookmarkStart w:id="25" w:name="step-5-define-s_xt-and-compute-cl_x"/>
+    <w:bookmarkStart w:id="26" w:name="Xd6849c8e4c0c0fc7ab26b9e08bedc42a8abf85b"/>
     <w:p>
       <w:pPr>
         <w:pStyle w:val="Heading2"/>
@@ -2371,6 +2498,18 @@
         <w:t xml:space="preserve"> </w:t>
       </w:r>
       <m:oMath>
+        <m:sSub>
+          <m:e>
+            <m:r>
+              <m:t>​</m:t>
+            </m:r>
+          </m:e>
+          <m:sub>
+            <m:r>
+              <m:t>5</m:t>
+            </m:r>
+          </m:sub>
+        </m:sSub>
         <m:sSubSup>
           <m:e>
             <m:r>
@@ -2393,7 +2532,7 @@
         <w:t xml:space="preserve"> </w:t>
       </w:r>
       <w:r>
-        <w:t xml:space="preserve">and compute</w:t>
+        <w:t xml:space="preserve">and compute cohort</w:t>
       </w:r>
       <w:r>
         <w:t xml:space="preserve"> </w:t>
@@ -2414,7 +2553,7 @@
         <m:sSub>
           <m:e>
             <m:r>
-              <m:t>L</m:t>
+              <m:t>S</m:t>
             </m:r>
           </m:e>
           <m:sub>
@@ -2424,10 +2563,16 @@
           </m:sub>
         </m:sSub>
       </m:oMath>
+      <w:r>
+        <w:rPr>
+          <w:rStyle w:val="FootnoteReference"/>
+        </w:rPr>
+        <w:footnoteReference w:id="25"/>
+      </w:r>
     </w:p>
     <w:p>
       <w:pPr>
-        <w:pStyle w:val="FirstParagraph"/>
+        <w:pStyle w:val="BodyText"/>
       </w:pPr>
       <w:r>
         <w:t xml:space="preserve">We compute</w:t>
@@ -2436,6 +2581,18 @@
         <w:t xml:space="preserve"> </w:t>
       </w:r>
       <m:oMath>
+        <m:sSub>
+          <m:e>
+            <m:r>
+              <m:t>​</m:t>
+            </m:r>
+          </m:e>
+          <m:sub>
+            <m:r>
+              <m:t>5</m:t>
+            </m:r>
+          </m:sub>
+        </m:sSub>
         <m:sSubSup>
           <m:e>
             <m:r>
@@ -2529,6 +2686,18 @@
           <m:jc m:val="center"/>
         </m:oMathParaPr>
         <m:oMath>
+          <m:sSub>
+            <m:e>
+              <m:r>
+                <m:t>​</m:t>
+              </m:r>
+            </m:e>
+            <m:sub>
+              <m:r>
+                <m:t>5</m:t>
+              </m:r>
+            </m:sub>
+          </m:sSub>
           <m:sSubSup>
             <m:e>
               <m:r>
@@ -2538,6 +2707,502 @@
             <m:sub>
               <m:r>
                 <m:t>0</m:t>
+              </m:r>
+            </m:sub>
+            <m:sup>
+              <m:r>
+                <m:t>0</m:t>
+              </m:r>
+              <m:r>
+                <m:rPr>
+                  <m:sty m:val="p"/>
+                </m:rPr>
+                <m:t>−</m:t>
+              </m:r>
+              <m:r>
+                <m:t>4</m:t>
+              </m:r>
+            </m:sup>
+          </m:sSubSup>
+          <m:limLow>
+            <m:e>
+              <m:r>
+                <m:rPr>
+                  <m:sty m:val="p"/>
+                </m:rPr>
+                <m:t>=</m:t>
+              </m:r>
+            </m:e>
+            <m:lim>
+              <m:r>
+                <m:t>5</m:t>
+              </m:r>
+            </m:lim>
+          </m:limLow>
+          <m:sSubSup>
+            <m:e>
+              <m:r>
+                <m:t>P</m:t>
+              </m:r>
+            </m:e>
+            <m:sub>
+              <m:r>
+                <m:t>0</m:t>
+              </m:r>
+            </m:sub>
+            <m:sup>
+              <m:r>
+                <m:t>0</m:t>
+              </m:r>
+              <m:r>
+                <m:rPr>
+                  <m:sty m:val="p"/>
+                </m:rPr>
+                <m:t>−</m:t>
+              </m:r>
+              <m:r>
+                <m:t>4</m:t>
+              </m:r>
+            </m:sup>
+          </m:sSubSup>
+        </m:oMath>
+      </m:oMathPara>
+    </w:p>
+    <w:p>
+      <w:pPr>
+        <w:pStyle w:val="FirstParagraph"/>
+      </w:pPr>
+      <m:oMathPara>
+        <m:oMathParaPr>
+          <m:jc m:val="center"/>
+        </m:oMathParaPr>
+        <m:oMath>
+          <m:sSub>
+            <m:e>
+              <m:r>
+                <m:t>​</m:t>
+              </m:r>
+            </m:e>
+            <m:sub>
+              <m:r>
+                <m:t>5</m:t>
+              </m:r>
+            </m:sub>
+          </m:sSub>
+          <m:sSubSup>
+            <m:e>
+              <m:r>
+                <m:t>S</m:t>
+              </m:r>
+            </m:e>
+            <m:sub>
+              <m:r>
+                <m:t>0</m:t>
+              </m:r>
+            </m:sub>
+            <m:sup>
+              <m:r>
+                <m:t>5</m:t>
+              </m:r>
+              <m:r>
+                <m:rPr>
+                  <m:sty m:val="p"/>
+                </m:rPr>
+                <m:t>−</m:t>
+              </m:r>
+              <m:r>
+                <m:t>9</m:t>
+              </m:r>
+            </m:sup>
+          </m:sSubSup>
+          <m:limLow>
+            <m:e>
+              <m:r>
+                <m:rPr>
+                  <m:sty m:val="p"/>
+                </m:rPr>
+                <m:t>=</m:t>
+              </m:r>
+            </m:e>
+            <m:lim>
+              <m:r>
+                <m:t>5</m:t>
+              </m:r>
+            </m:lim>
+          </m:limLow>
+          <m:sSubSup>
+            <m:e>
+              <m:r>
+                <m:t>P</m:t>
+              </m:r>
+            </m:e>
+            <m:sub>
+              <m:r>
+                <m:t>0</m:t>
+              </m:r>
+            </m:sub>
+            <m:sup>
+              <m:r>
+                <m:t>5</m:t>
+              </m:r>
+              <m:r>
+                <m:rPr>
+                  <m:sty m:val="p"/>
+                </m:rPr>
+                <m:t>−</m:t>
+              </m:r>
+              <m:r>
+                <m:t>9</m:t>
+              </m:r>
+            </m:sup>
+          </m:sSubSup>
+        </m:oMath>
+      </m:oMathPara>
+    </w:p>
+    <w:p>
+      <w:pPr>
+        <w:pStyle w:val="FirstParagraph"/>
+      </w:pPr>
+      <m:oMathPara>
+        <m:oMathParaPr>
+          <m:jc m:val="center"/>
+        </m:oMathParaPr>
+        <m:oMath>
+          <m:sSub>
+            <m:e>
+              <m:r>
+                <m:t>​</m:t>
+              </m:r>
+            </m:e>
+            <m:sub>
+              <m:r>
+                <m:t>5</m:t>
+              </m:r>
+            </m:sub>
+          </m:sSub>
+          <m:sSubSup>
+            <m:e>
+              <m:r>
+                <m:t>S</m:t>
+              </m:r>
+            </m:e>
+            <m:sub>
+              <m:r>
+                <m:t>0</m:t>
+              </m:r>
+            </m:sub>
+            <m:sup>
+              <m:r>
+                <m:t>10</m:t>
+              </m:r>
+              <m:r>
+                <m:rPr>
+                  <m:sty m:val="p"/>
+                </m:rPr>
+                <m:t>−</m:t>
+              </m:r>
+              <m:r>
+                <m:t>14</m:t>
+              </m:r>
+            </m:sup>
+          </m:sSubSup>
+          <m:limLow>
+            <m:e>
+              <m:r>
+                <m:rPr>
+                  <m:sty m:val="p"/>
+                </m:rPr>
+                <m:t>=</m:t>
+              </m:r>
+            </m:e>
+            <m:lim>
+              <m:r>
+                <m:t>5</m:t>
+              </m:r>
+            </m:lim>
+          </m:limLow>
+          <m:sSubSup>
+            <m:e>
+              <m:r>
+                <m:t>P</m:t>
+              </m:r>
+            </m:e>
+            <m:sub>
+              <m:r>
+                <m:t>0</m:t>
+              </m:r>
+            </m:sub>
+            <m:sup>
+              <m:r>
+                <m:t>10</m:t>
+              </m:r>
+              <m:r>
+                <m:rPr>
+                  <m:sty m:val="p"/>
+                </m:rPr>
+                <m:t>−</m:t>
+              </m:r>
+              <m:r>
+                <m:t>14</m:t>
+              </m:r>
+            </m:sup>
+          </m:sSubSup>
+        </m:oMath>
+      </m:oMathPara>
+    </w:p>
+    <w:p>
+      <w:pPr>
+        <w:pStyle w:val="FirstParagraph"/>
+      </w:pPr>
+      <m:oMathPara>
+        <m:oMathParaPr>
+          <m:jc m:val="center"/>
+        </m:oMathParaPr>
+        <m:oMath>
+          <m:sSub>
+            <m:e>
+              <m:r>
+                <m:t>​</m:t>
+              </m:r>
+            </m:e>
+            <m:sub>
+              <m:r>
+                <m:t>5</m:t>
+              </m:r>
+            </m:sub>
+          </m:sSub>
+          <m:sSubSup>
+            <m:e>
+              <m:r>
+                <m:t>S</m:t>
+              </m:r>
+            </m:e>
+            <m:sub>
+              <m:r>
+                <m:t>5</m:t>
+              </m:r>
+            </m:sub>
+            <m:sup>
+              <m:r>
+                <m:t>0</m:t>
+              </m:r>
+              <m:r>
+                <m:rPr>
+                  <m:sty m:val="p"/>
+                </m:rPr>
+                <m:t>−</m:t>
+              </m:r>
+              <m:r>
+                <m:t>4</m:t>
+              </m:r>
+            </m:sup>
+          </m:sSubSup>
+          <m:limLow>
+            <m:e>
+              <m:r>
+                <m:rPr>
+                  <m:sty m:val="p"/>
+                </m:rPr>
+                <m:t>=</m:t>
+              </m:r>
+            </m:e>
+            <m:lim>
+              <m:r>
+                <m:t>5</m:t>
+              </m:r>
+            </m:lim>
+          </m:limLow>
+          <m:sSubSup>
+            <m:e>
+              <m:r>
+                <m:t>P</m:t>
+              </m:r>
+            </m:e>
+            <m:sub>
+              <m:r>
+                <m:t>5</m:t>
+              </m:r>
+            </m:sub>
+            <m:sup>
+              <m:r>
+                <m:t>0</m:t>
+              </m:r>
+              <m:r>
+                <m:rPr>
+                  <m:sty m:val="p"/>
+                </m:rPr>
+                <m:t>−</m:t>
+              </m:r>
+              <m:r>
+                <m:t>4</m:t>
+              </m:r>
+            </m:sup>
+          </m:sSubSup>
+        </m:oMath>
+      </m:oMathPara>
+    </w:p>
+    <w:p>
+      <w:pPr>
+        <w:pStyle w:val="FirstParagraph"/>
+      </w:pPr>
+      <m:oMathPara>
+        <m:oMathParaPr>
+          <m:jc m:val="center"/>
+        </m:oMathParaPr>
+        <m:oMath>
+          <m:sSub>
+            <m:e>
+              <m:r>
+                <m:t>​</m:t>
+              </m:r>
+            </m:e>
+            <m:sub>
+              <m:r>
+                <m:t>5</m:t>
+              </m:r>
+            </m:sub>
+          </m:sSub>
+          <m:sSubSup>
+            <m:e>
+              <m:r>
+                <m:t>S</m:t>
+              </m:r>
+            </m:e>
+            <m:sub>
+              <m:r>
+                <m:t>5</m:t>
+              </m:r>
+            </m:sub>
+            <m:sup>
+              <m:r>
+                <m:t>5</m:t>
+              </m:r>
+              <m:r>
+                <m:rPr>
+                  <m:sty m:val="p"/>
+                </m:rPr>
+                <m:t>−</m:t>
+              </m:r>
+              <m:r>
+                <m:t>9</m:t>
+              </m:r>
+            </m:sup>
+          </m:sSubSup>
+          <m:limLow>
+            <m:e>
+              <m:r>
+                <m:rPr>
+                  <m:sty m:val="p"/>
+                </m:rPr>
+                <m:t>=</m:t>
+              </m:r>
+            </m:e>
+            <m:lim>
+              <m:r>
+                <m:t>5</m:t>
+              </m:r>
+            </m:lim>
+          </m:limLow>
+          <m:sSubSup>
+            <m:e>
+              <m:r>
+                <m:t>P</m:t>
+              </m:r>
+            </m:e>
+            <m:sub>
+              <m:r>
+                <m:t>5</m:t>
+              </m:r>
+            </m:sub>
+            <m:sup>
+              <m:r>
+                <m:t>5</m:t>
+              </m:r>
+              <m:r>
+                <m:rPr>
+                  <m:sty m:val="p"/>
+                </m:rPr>
+                <m:t>−</m:t>
+              </m:r>
+              <m:r>
+                <m:t>9</m:t>
+              </m:r>
+            </m:sup>
+          </m:sSubSup>
+        </m:oMath>
+      </m:oMathPara>
+    </w:p>
+    <w:p>
+      <w:pPr>
+        <w:pStyle w:val="FirstParagraph"/>
+      </w:pPr>
+      <m:oMathPara>
+        <m:oMathParaPr>
+          <m:jc m:val="center"/>
+        </m:oMathParaPr>
+        <m:oMath>
+          <m:sSub>
+            <m:e>
+              <m:r>
+                <m:t>​</m:t>
+              </m:r>
+            </m:e>
+            <m:sub>
+              <m:r>
+                <m:t>5</m:t>
+              </m:r>
+            </m:sub>
+          </m:sSub>
+          <m:sSubSup>
+            <m:e>
+              <m:r>
+                <m:t>S</m:t>
+              </m:r>
+            </m:e>
+            <m:sub>
+              <m:r>
+                <m:t>10</m:t>
+              </m:r>
+            </m:sub>
+            <m:sup>
+              <m:r>
+                <m:t>0</m:t>
+              </m:r>
+              <m:r>
+                <m:rPr>
+                  <m:sty m:val="p"/>
+                </m:rPr>
+                <m:t>−</m:t>
+              </m:r>
+              <m:r>
+                <m:t>4</m:t>
+              </m:r>
+            </m:sup>
+          </m:sSubSup>
+          <m:limLow>
+            <m:e>
+              <m:r>
+                <m:rPr>
+                  <m:sty m:val="p"/>
+                </m:rPr>
+                <m:t>=</m:t>
+              </m:r>
+            </m:e>
+            <m:lim>
+              <m:r>
+                <m:t>5</m:t>
+              </m:r>
+            </m:lim>
+          </m:limLow>
+          <m:sSubSup>
+            <m:e>
+              <m:r>
+                <m:t>P</m:t>
+              </m:r>
+            </m:e>
+            <m:sub>
+              <m:r>
+                <m:t>10</m:t>
               </m:r>
             </m:sub>
             <m:sup>
@@ -2559,8 +3224,282 @@
             <m:rPr>
               <m:sty m:val="p"/>
             </m:rPr>
-            <m:t>=</m:t>
+            <m:t>,</m:t>
           </m:r>
+        </m:oMath>
+      </m:oMathPara>
+    </w:p>
+    <w:p>
+      <w:pPr>
+        <w:pStyle w:val="FirstParagraph"/>
+      </w:pPr>
+      <w:r>
+        <w:t xml:space="preserve">then:</w:t>
+      </w:r>
+    </w:p>
+    <w:p>
+      <w:pPr>
+        <w:pStyle w:val="BodyText"/>
+      </w:pPr>
+      <m:oMathPara>
+        <m:oMathParaPr>
+          <m:jc m:val="center"/>
+        </m:oMathParaPr>
+        <m:oMath>
+          <m:sSubSup>
+            <m:e>
+              <m:r>
+                <m:t>​</m:t>
+              </m:r>
+            </m:e>
+            <m:sub>
+              <m:r>
+                <m:t>5</m:t>
+              </m:r>
+            </m:sub>
+            <m:sup>
+              <m:r>
+                <m:t>c</m:t>
+              </m:r>
+            </m:sup>
+          </m:sSubSup>
+          <m:sSub>
+            <m:e>
+              <m:r>
+                <m:t>S</m:t>
+              </m:r>
+            </m:e>
+            <m:sub>
+              <m:r>
+                <m:t>x</m:t>
+              </m:r>
+            </m:sub>
+          </m:sSub>
+          <m:limLow>
+            <m:e>
+              <m:r>
+                <m:rPr>
+                  <m:sty m:val="p"/>
+                </m:rPr>
+                <m:t>=</m:t>
+              </m:r>
+            </m:e>
+            <m:lim>
+              <m:r>
+                <m:t>5</m:t>
+              </m:r>
+            </m:lim>
+          </m:limLow>
+          <m:sSubSup>
+            <m:e>
+              <m:r>
+                <m:t>S</m:t>
+              </m:r>
+            </m:e>
+            <m:sub>
+              <m:r>
+                <m:t>0</m:t>
+              </m:r>
+            </m:sub>
+            <m:sup>
+              <m:r>
+                <m:t>x</m:t>
+              </m:r>
+            </m:sup>
+          </m:sSubSup>
+          <m:sSub>
+            <m:e>
+              <m:r>
+                <m:t>​</m:t>
+              </m:r>
+            </m:e>
+            <m:sub>
+              <m:r>
+                <m:t>5</m:t>
+              </m:r>
+            </m:sub>
+          </m:sSub>
+          <m:sSubSup>
+            <m:e>
+              <m:r>
+                <m:t>S</m:t>
+              </m:r>
+            </m:e>
+            <m:sub>
+              <m:r>
+                <m:t>5</m:t>
+              </m:r>
+            </m:sub>
+            <m:sup>
+              <m:r>
+                <m:t>x</m:t>
+              </m:r>
+              <m:r>
+                <m:rPr>
+                  <m:sty m:val="p"/>
+                </m:rPr>
+                <m:t>−</m:t>
+              </m:r>
+              <m:r>
+                <m:t>5</m:t>
+              </m:r>
+            </m:sup>
+          </m:sSubSup>
+          <m:r>
+            <m:rPr>
+              <m:sty m:val="p"/>
+            </m:rPr>
+            <m:t>.</m:t>
+          </m:r>
+          <m:r>
+            <m:rPr>
+              <m:sty m:val="p"/>
+            </m:rPr>
+            <m:t>.</m:t>
+          </m:r>
+          <m:sSub>
+            <m:e>
+              <m:r>
+                <m:rPr>
+                  <m:sty m:val="p"/>
+                </m:rPr>
+                <m:t>.</m:t>
+              </m:r>
+            </m:e>
+            <m:sub>
+              <m:r>
+                <m:t>5</m:t>
+              </m:r>
+            </m:sub>
+          </m:sSub>
+          <m:sSubSup>
+            <m:e>
+              <m:r>
+                <m:t>S</m:t>
+              </m:r>
+            </m:e>
+            <m:sub>
+              <m:r>
+                <m:t>x</m:t>
+              </m:r>
+            </m:sub>
+            <m:sup>
+              <m:r>
+                <m:t>0</m:t>
+              </m:r>
+            </m:sup>
+          </m:sSubSup>
+          <m:r>
+            <m:rPr>
+              <m:sty m:val="p"/>
+            </m:rPr>
+            <m:t>,</m:t>
+          </m:r>
+        </m:oMath>
+      </m:oMathPara>
+    </w:p>
+    <w:p>
+      <w:pPr>
+        <w:pStyle w:val="FirstParagraph"/>
+      </w:pPr>
+      <w:r>
+        <w:t xml:space="preserve">and</w:t>
+      </w:r>
+    </w:p>
+    <w:p>
+      <w:pPr>
+        <w:pStyle w:val="BodyText"/>
+      </w:pPr>
+      <m:oMathPara>
+        <m:oMathParaPr>
+          <m:jc m:val="center"/>
+        </m:oMathParaPr>
+        <m:oMath>
+          <m:sSubSup>
+            <m:e>
+              <m:r>
+                <m:t>​</m:t>
+              </m:r>
+            </m:e>
+            <m:sub>
+              <m:r>
+                <m:t>5</m:t>
+              </m:r>
+            </m:sub>
+            <m:sup>
+              <m:r>
+                <m:t>c</m:t>
+              </m:r>
+            </m:sup>
+          </m:sSubSup>
+          <m:sSub>
+            <m:e>
+              <m:r>
+                <m:t>S</m:t>
+              </m:r>
+            </m:e>
+            <m:sub>
+              <m:r>
+                <m:t>0</m:t>
+              </m:r>
+            </m:sub>
+          </m:sSub>
+          <m:limLow>
+            <m:e>
+              <m:r>
+                <m:rPr>
+                  <m:sty m:val="p"/>
+                </m:rPr>
+                <m:t>=</m:t>
+              </m:r>
+            </m:e>
+            <m:lim>
+              <m:r>
+                <m:t>5</m:t>
+              </m:r>
+            </m:lim>
+          </m:limLow>
+          <m:sSubSup>
+            <m:e>
+              <m:r>
+                <m:t>S</m:t>
+              </m:r>
+            </m:e>
+            <m:sub>
+              <m:r>
+                <m:t>0</m:t>
+              </m:r>
+            </m:sub>
+            <m:sup>
+              <m:r>
+                <m:t>0</m:t>
+              </m:r>
+              <m:r>
+                <m:rPr>
+                  <m:sty m:val="p"/>
+                </m:rPr>
+                <m:t>−</m:t>
+              </m:r>
+              <m:r>
+                <m:t>4</m:t>
+              </m:r>
+            </m:sup>
+          </m:sSubSup>
+          <m:limLow>
+            <m:e>
+              <m:r>
+                <m:rPr>
+                  <m:sty m:val="p"/>
+                </m:rPr>
+                <m:t>=</m:t>
+              </m:r>
+            </m:e>
+            <m:lim>
+              <m:r>
+                <m:t>5</m:t>
+              </m:r>
+            </m:lim>
+          </m:limLow>
           <m:sSubSup>
             <m:e>
               <m:r>
@@ -2602,12 +3541,56 @@
           <m:sSubSup>
             <m:e>
               <m:r>
+                <m:t>​</m:t>
+              </m:r>
+            </m:e>
+            <m:sub>
+              <m:r>
+                <m:t>5</m:t>
+              </m:r>
+            </m:sub>
+            <m:sup>
+              <m:r>
+                <m:t>c</m:t>
+              </m:r>
+            </m:sup>
+          </m:sSubSup>
+          <m:sSub>
+            <m:e>
+              <m:r>
                 <m:t>S</m:t>
               </m:r>
             </m:e>
             <m:sub>
               <m:r>
-                <m:t>0</m:t>
+                <m:t>5</m:t>
+              </m:r>
+            </m:sub>
+          </m:sSub>
+          <m:limLow>
+            <m:e>
+              <m:r>
+                <m:rPr>
+                  <m:sty m:val="p"/>
+                </m:rPr>
+                <m:t>=</m:t>
+              </m:r>
+            </m:e>
+            <m:lim>
+              <m:r>
+                <m:t>5</m:t>
+              </m:r>
+            </m:lim>
+          </m:limLow>
+          <m:sSubSup>
+            <m:e>
+              <m:r>
+                <m:t>S</m:t>
+              </m:r>
+            </m:e>
+            <m:sub>
+              <m:r>
+                <m:t>5</m:t>
               </m:r>
             </m:sub>
             <m:sup>
@@ -2625,16 +3608,22 @@
               </m:r>
             </m:sup>
           </m:sSubSup>
-          <m:r>
-            <m:rPr>
-              <m:sty m:val="p"/>
-            </m:rPr>
-            <m:t>=</m:t>
-          </m:r>
+          <m:sSub>
+            <m:e>
+              <m:r>
+                <m:t>​</m:t>
+              </m:r>
+            </m:e>
+            <m:sub>
+              <m:r>
+                <m:t>5</m:t>
+              </m:r>
+            </m:sub>
+          </m:sSub>
           <m:sSubSup>
             <m:e>
               <m:r>
-                <m:t>P</m:t>
+                <m:t>S</m:t>
               </m:r>
             </m:e>
             <m:sub>
@@ -2644,7 +3633,7 @@
             </m:sub>
             <m:sup>
               <m:r>
-                <m:t>0</m:t>
+                <m:t>5</m:t>
               </m:r>
               <m:r>
                 <m:rPr>
@@ -2653,36 +3642,39 @@
                 <m:t>−</m:t>
               </m:r>
               <m:r>
-                <m:t>4</m:t>
+                <m:t>9</m:t>
               </m:r>
             </m:sup>
           </m:sSubSup>
-        </m:oMath>
-      </m:oMathPara>
-    </w:p>
-    <w:p>
-      <w:pPr>
-        <w:pStyle w:val="FirstParagraph"/>
-      </w:pPr>
-      <m:oMathPara>
-        <m:oMathParaPr>
-          <m:jc m:val="center"/>
-        </m:oMathParaPr>
-        <m:oMath>
+          <m:limLow>
+            <m:e>
+              <m:r>
+                <m:rPr>
+                  <m:sty m:val="p"/>
+                </m:rPr>
+                <m:t>=</m:t>
+              </m:r>
+            </m:e>
+            <m:lim>
+              <m:r>
+                <m:t>5</m:t>
+              </m:r>
+            </m:lim>
+          </m:limLow>
           <m:sSubSup>
             <m:e>
               <m:r>
-                <m:t>S</m:t>
-              </m:r>
-            </m:e>
-            <m:sub>
+                <m:t>P</m:t>
+              </m:r>
+            </m:e>
+            <m:sub>
+              <m:r>
+                <m:t>5</m:t>
+              </m:r>
+            </m:sub>
+            <m:sup>
               <m:r>
                 <m:t>0</m:t>
-              </m:r>
-            </m:sub>
-            <m:sup>
-              <m:r>
-                <m:t>5</m:t>
               </m:r>
               <m:r>
                 <m:rPr>
@@ -2691,16 +3683,22 @@
                 <m:t>−</m:t>
               </m:r>
               <m:r>
-                <m:t>9</m:t>
+                <m:t>4</m:t>
               </m:r>
             </m:sup>
           </m:sSubSup>
-          <m:r>
-            <m:rPr>
-              <m:sty m:val="p"/>
-            </m:rPr>
-            <m:t>=</m:t>
-          </m:r>
+          <m:sSub>
+            <m:e>
+              <m:r>
+                <m:t>​</m:t>
+              </m:r>
+            </m:e>
+            <m:sub>
+              <m:r>
+                <m:t>5</m:t>
+              </m:r>
+            </m:sub>
+          </m:sSub>
           <m:sSubSup>
             <m:e>
               <m:r>
@@ -2724,534 +3722,6 @@
               </m:r>
               <m:r>
                 <m:t>9</m:t>
-              </m:r>
-            </m:sup>
-          </m:sSubSup>
-        </m:oMath>
-      </m:oMathPara>
-    </w:p>
-    <w:p>
-      <w:pPr>
-        <w:pStyle w:val="FirstParagraph"/>
-      </w:pPr>
-      <m:oMathPara>
-        <m:oMathParaPr>
-          <m:jc m:val="center"/>
-        </m:oMathParaPr>
-        <m:oMath>
-          <m:sSubSup>
-            <m:e>
-              <m:r>
-                <m:t>S</m:t>
-              </m:r>
-            </m:e>
-            <m:sub>
-              <m:r>
-                <m:t>0</m:t>
-              </m:r>
-            </m:sub>
-            <m:sup>
-              <m:r>
-                <m:t>10</m:t>
-              </m:r>
-              <m:r>
-                <m:rPr>
-                  <m:sty m:val="p"/>
-                </m:rPr>
-                <m:t>−</m:t>
-              </m:r>
-              <m:r>
-                <m:t>14</m:t>
-              </m:r>
-            </m:sup>
-          </m:sSubSup>
-          <m:r>
-            <m:rPr>
-              <m:sty m:val="p"/>
-            </m:rPr>
-            <m:t>=</m:t>
-          </m:r>
-          <m:sSubSup>
-            <m:e>
-              <m:r>
-                <m:t>P</m:t>
-              </m:r>
-            </m:e>
-            <m:sub>
-              <m:r>
-                <m:t>0</m:t>
-              </m:r>
-            </m:sub>
-            <m:sup>
-              <m:r>
-                <m:t>10</m:t>
-              </m:r>
-              <m:r>
-                <m:rPr>
-                  <m:sty m:val="p"/>
-                </m:rPr>
-                <m:t>−</m:t>
-              </m:r>
-              <m:r>
-                <m:t>14</m:t>
-              </m:r>
-            </m:sup>
-          </m:sSubSup>
-        </m:oMath>
-      </m:oMathPara>
-    </w:p>
-    <w:p>
-      <w:pPr>
-        <w:pStyle w:val="FirstParagraph"/>
-      </w:pPr>
-      <m:oMathPara>
-        <m:oMathParaPr>
-          <m:jc m:val="center"/>
-        </m:oMathParaPr>
-        <m:oMath>
-          <m:sSubSup>
-            <m:e>
-              <m:r>
-                <m:t>S</m:t>
-              </m:r>
-            </m:e>
-            <m:sub>
-              <m:r>
-                <m:t>5</m:t>
-              </m:r>
-            </m:sub>
-            <m:sup>
-              <m:r>
-                <m:t>0</m:t>
-              </m:r>
-              <m:r>
-                <m:rPr>
-                  <m:sty m:val="p"/>
-                </m:rPr>
-                <m:t>−</m:t>
-              </m:r>
-              <m:r>
-                <m:t>4</m:t>
-              </m:r>
-            </m:sup>
-          </m:sSubSup>
-          <m:r>
-            <m:rPr>
-              <m:sty m:val="p"/>
-            </m:rPr>
-            <m:t>=</m:t>
-          </m:r>
-          <m:sSubSup>
-            <m:e>
-              <m:r>
-                <m:t>P</m:t>
-              </m:r>
-            </m:e>
-            <m:sub>
-              <m:r>
-                <m:t>5</m:t>
-              </m:r>
-            </m:sub>
-            <m:sup>
-              <m:r>
-                <m:t>0</m:t>
-              </m:r>
-              <m:r>
-                <m:rPr>
-                  <m:sty m:val="p"/>
-                </m:rPr>
-                <m:t>−</m:t>
-              </m:r>
-              <m:r>
-                <m:t>4</m:t>
-              </m:r>
-            </m:sup>
-          </m:sSubSup>
-        </m:oMath>
-      </m:oMathPara>
-    </w:p>
-    <w:p>
-      <w:pPr>
-        <w:pStyle w:val="FirstParagraph"/>
-      </w:pPr>
-      <m:oMathPara>
-        <m:oMathParaPr>
-          <m:jc m:val="center"/>
-        </m:oMathParaPr>
-        <m:oMath>
-          <m:sSubSup>
-            <m:e>
-              <m:r>
-                <m:t>S</m:t>
-              </m:r>
-            </m:e>
-            <m:sub>
-              <m:r>
-                <m:t>5</m:t>
-              </m:r>
-            </m:sub>
-            <m:sup>
-              <m:r>
-                <m:t>5</m:t>
-              </m:r>
-              <m:r>
-                <m:rPr>
-                  <m:sty m:val="p"/>
-                </m:rPr>
-                <m:t>−</m:t>
-              </m:r>
-              <m:r>
-                <m:t>9</m:t>
-              </m:r>
-            </m:sup>
-          </m:sSubSup>
-          <m:r>
-            <m:rPr>
-              <m:sty m:val="p"/>
-            </m:rPr>
-            <m:t>=</m:t>
-          </m:r>
-          <m:sSubSup>
-            <m:e>
-              <m:r>
-                <m:t>P</m:t>
-              </m:r>
-            </m:e>
-            <m:sub>
-              <m:r>
-                <m:t>5</m:t>
-              </m:r>
-            </m:sub>
-            <m:sup>
-              <m:r>
-                <m:t>5</m:t>
-              </m:r>
-              <m:r>
-                <m:rPr>
-                  <m:sty m:val="p"/>
-                </m:rPr>
-                <m:t>−</m:t>
-              </m:r>
-              <m:r>
-                <m:t>9</m:t>
-              </m:r>
-            </m:sup>
-          </m:sSubSup>
-        </m:oMath>
-      </m:oMathPara>
-    </w:p>
-    <w:p>
-      <w:pPr>
-        <w:pStyle w:val="FirstParagraph"/>
-      </w:pPr>
-      <m:oMathPara>
-        <m:oMathParaPr>
-          <m:jc m:val="center"/>
-        </m:oMathParaPr>
-        <m:oMath>
-          <m:sSubSup>
-            <m:e>
-              <m:r>
-                <m:t>S</m:t>
-              </m:r>
-            </m:e>
-            <m:sub>
-              <m:r>
-                <m:t>10</m:t>
-              </m:r>
-            </m:sub>
-            <m:sup>
-              <m:r>
-                <m:t>0</m:t>
-              </m:r>
-              <m:r>
-                <m:rPr>
-                  <m:sty m:val="p"/>
-                </m:rPr>
-                <m:t>−</m:t>
-              </m:r>
-              <m:r>
-                <m:t>4</m:t>
-              </m:r>
-            </m:sup>
-          </m:sSubSup>
-          <m:r>
-            <m:rPr>
-              <m:sty m:val="p"/>
-            </m:rPr>
-            <m:t>=</m:t>
-          </m:r>
-          <m:sSubSup>
-            <m:e>
-              <m:r>
-                <m:t>P</m:t>
-              </m:r>
-            </m:e>
-            <m:sub>
-              <m:r>
-                <m:t>10</m:t>
-              </m:r>
-            </m:sub>
-            <m:sup>
-              <m:r>
-                <m:t>0</m:t>
-              </m:r>
-              <m:r>
-                <m:rPr>
-                  <m:sty m:val="p"/>
-                </m:rPr>
-                <m:t>−</m:t>
-              </m:r>
-              <m:r>
-                <m:t>4</m:t>
-              </m:r>
-            </m:sup>
-          </m:sSubSup>
-          <m:r>
-            <m:rPr>
-              <m:sty m:val="p"/>
-            </m:rPr>
-            <m:t>,</m:t>
-          </m:r>
-        </m:oMath>
-      </m:oMathPara>
-    </w:p>
-    <w:p>
-      <w:pPr>
-        <w:pStyle w:val="FirstParagraph"/>
-      </w:pPr>
-      <w:r>
-        <w:t xml:space="preserve">then:</w:t>
-      </w:r>
-    </w:p>
-    <w:p>
-      <w:pPr>
-        <w:pStyle w:val="BodyText"/>
-      </w:pPr>
-      <m:oMathPara>
-        <m:oMathParaPr>
-          <m:jc m:val="center"/>
-        </m:oMathParaPr>
-        <m:oMath>
-          <m:sSup>
-            <m:e>
-              <m:r>
-                <m:t>​</m:t>
-              </m:r>
-            </m:e>
-            <m:sup>
-              <m:r>
-                <m:t>c</m:t>
-              </m:r>
-            </m:sup>
-          </m:sSup>
-          <m:sSub>
-            <m:e>
-              <m:r>
-                <m:t>L</m:t>
-              </m:r>
-            </m:e>
-            <m:sub>
-              <m:r>
-                <m:t>x</m:t>
-              </m:r>
-            </m:sub>
-          </m:sSub>
-          <m:r>
-            <m:rPr>
-              <m:sty m:val="p"/>
-            </m:rPr>
-            <m:t>=</m:t>
-          </m:r>
-          <m:sSubSup>
-            <m:e>
-              <m:r>
-                <m:t>S</m:t>
-              </m:r>
-            </m:e>
-            <m:sub>
-              <m:r>
-                <m:t>0</m:t>
-              </m:r>
-            </m:sub>
-            <m:sup>
-              <m:r>
-                <m:t>x</m:t>
-              </m:r>
-            </m:sup>
-          </m:sSubSup>
-          <m:sSubSup>
-            <m:e>
-              <m:r>
-                <m:t>S</m:t>
-              </m:r>
-            </m:e>
-            <m:sub>
-              <m:r>
-                <m:t>5</m:t>
-              </m:r>
-            </m:sub>
-            <m:sup>
-              <m:r>
-                <m:t>x</m:t>
-              </m:r>
-              <m:r>
-                <m:rPr>
-                  <m:sty m:val="p"/>
-                </m:rPr>
-                <m:t>−</m:t>
-              </m:r>
-              <m:r>
-                <m:t>5</m:t>
-              </m:r>
-            </m:sup>
-          </m:sSubSup>
-          <m:r>
-            <m:rPr>
-              <m:sty m:val="p"/>
-            </m:rPr>
-            <m:t>.</m:t>
-          </m:r>
-          <m:r>
-            <m:rPr>
-              <m:sty m:val="p"/>
-            </m:rPr>
-            <m:t>.</m:t>
-          </m:r>
-          <m:r>
-            <m:rPr>
-              <m:sty m:val="p"/>
-            </m:rPr>
-            <m:t>.</m:t>
-          </m:r>
-          <m:sSubSup>
-            <m:e>
-              <m:r>
-                <m:t>S</m:t>
-              </m:r>
-            </m:e>
-            <m:sub>
-              <m:r>
-                <m:t>x</m:t>
-              </m:r>
-            </m:sub>
-            <m:sup>
-              <m:r>
-                <m:t>0</m:t>
-              </m:r>
-            </m:sup>
-          </m:sSubSup>
-          <m:r>
-            <m:rPr>
-              <m:sty m:val="p"/>
-            </m:rPr>
-            <m:t>,</m:t>
-          </m:r>
-        </m:oMath>
-      </m:oMathPara>
-    </w:p>
-    <w:p>
-      <w:pPr>
-        <w:pStyle w:val="FirstParagraph"/>
-      </w:pPr>
-      <w:r>
-        <w:t xml:space="preserve">and</w:t>
-      </w:r>
-    </w:p>
-    <w:p>
-      <w:pPr>
-        <w:pStyle w:val="BodyText"/>
-      </w:pPr>
-      <m:oMathPara>
-        <m:oMathParaPr>
-          <m:jc m:val="center"/>
-        </m:oMathParaPr>
-        <m:oMath>
-          <m:sSup>
-            <m:e>
-              <m:r>
-                <m:t>​</m:t>
-              </m:r>
-            </m:e>
-            <m:sup>
-              <m:r>
-                <m:t>c</m:t>
-              </m:r>
-            </m:sup>
-          </m:sSup>
-          <m:sSub>
-            <m:e>
-              <m:r>
-                <m:t>L</m:t>
-              </m:r>
-            </m:e>
-            <m:sub>
-              <m:r>
-                <m:t>0</m:t>
-              </m:r>
-            </m:sub>
-          </m:sSub>
-          <m:r>
-            <m:rPr>
-              <m:sty m:val="p"/>
-            </m:rPr>
-            <m:t>=</m:t>
-          </m:r>
-          <m:sSubSup>
-            <m:e>
-              <m:r>
-                <m:t>S</m:t>
-              </m:r>
-            </m:e>
-            <m:sub>
-              <m:r>
-                <m:t>0</m:t>
-              </m:r>
-            </m:sub>
-            <m:sup>
-              <m:r>
-                <m:t>0</m:t>
-              </m:r>
-              <m:r>
-                <m:rPr>
-                  <m:sty m:val="p"/>
-                </m:rPr>
-                <m:t>−</m:t>
-              </m:r>
-              <m:r>
-                <m:t>4</m:t>
-              </m:r>
-            </m:sup>
-          </m:sSubSup>
-          <m:r>
-            <m:rPr>
-              <m:sty m:val="p"/>
-            </m:rPr>
-            <m:t>=</m:t>
-          </m:r>
-          <m:sSubSup>
-            <m:e>
-              <m:r>
-                <m:t>P</m:t>
-              </m:r>
-            </m:e>
-            <m:sub>
-              <m:r>
-                <m:t>0</m:t>
-              </m:r>
-            </m:sub>
-            <m:sup>
-              <m:r>
-                <m:t>0</m:t>
-              </m:r>
-              <m:r>
-                <m:rPr>
-                  <m:sty m:val="p"/>
-                </m:rPr>
-                <m:t>−</m:t>
-              </m:r>
-              <m:r>
-                <m:t>4</m:t>
               </m:r>
             </m:sup>
           </m:sSubSup>
@@ -3287,158 +3757,6 @@
             </m:e>
             <m:sub>
               <m:r>
-                <m:t>5</m:t>
-              </m:r>
-            </m:sub>
-          </m:sSub>
-          <m:r>
-            <m:rPr>
-              <m:sty m:val="p"/>
-            </m:rPr>
-            <m:t>=</m:t>
-          </m:r>
-          <m:sSubSup>
-            <m:e>
-              <m:r>
-                <m:t>S</m:t>
-              </m:r>
-            </m:e>
-            <m:sub>
-              <m:r>
-                <m:t>5</m:t>
-              </m:r>
-            </m:sub>
-            <m:sup>
-              <m:r>
-                <m:t>0</m:t>
-              </m:r>
-              <m:r>
-                <m:rPr>
-                  <m:sty m:val="p"/>
-                </m:rPr>
-                <m:t>−</m:t>
-              </m:r>
-              <m:r>
-                <m:t>4</m:t>
-              </m:r>
-            </m:sup>
-          </m:sSubSup>
-          <m:sSubSup>
-            <m:e>
-              <m:r>
-                <m:t>S</m:t>
-              </m:r>
-            </m:e>
-            <m:sub>
-              <m:r>
-                <m:t>0</m:t>
-              </m:r>
-            </m:sub>
-            <m:sup>
-              <m:r>
-                <m:t>5</m:t>
-              </m:r>
-              <m:r>
-                <m:rPr>
-                  <m:sty m:val="p"/>
-                </m:rPr>
-                <m:t>−</m:t>
-              </m:r>
-              <m:r>
-                <m:t>9</m:t>
-              </m:r>
-            </m:sup>
-          </m:sSubSup>
-          <m:r>
-            <m:rPr>
-              <m:sty m:val="p"/>
-            </m:rPr>
-            <m:t>=</m:t>
-          </m:r>
-          <m:sSubSup>
-            <m:e>
-              <m:r>
-                <m:t>P</m:t>
-              </m:r>
-            </m:e>
-            <m:sub>
-              <m:r>
-                <m:t>5</m:t>
-              </m:r>
-            </m:sub>
-            <m:sup>
-              <m:r>
-                <m:t>0</m:t>
-              </m:r>
-              <m:r>
-                <m:rPr>
-                  <m:sty m:val="p"/>
-                </m:rPr>
-                <m:t>−</m:t>
-              </m:r>
-              <m:r>
-                <m:t>4</m:t>
-              </m:r>
-            </m:sup>
-          </m:sSubSup>
-          <m:sSubSup>
-            <m:e>
-              <m:r>
-                <m:t>P</m:t>
-              </m:r>
-            </m:e>
-            <m:sub>
-              <m:r>
-                <m:t>0</m:t>
-              </m:r>
-            </m:sub>
-            <m:sup>
-              <m:r>
-                <m:t>5</m:t>
-              </m:r>
-              <m:r>
-                <m:rPr>
-                  <m:sty m:val="p"/>
-                </m:rPr>
-                <m:t>−</m:t>
-              </m:r>
-              <m:r>
-                <m:t>9</m:t>
-              </m:r>
-            </m:sup>
-          </m:sSubSup>
-        </m:oMath>
-      </m:oMathPara>
-    </w:p>
-    <w:p>
-      <w:pPr>
-        <w:pStyle w:val="FirstParagraph"/>
-      </w:pPr>
-      <m:oMathPara>
-        <m:oMathParaPr>
-          <m:jc m:val="center"/>
-        </m:oMathParaPr>
-        <m:oMath>
-          <m:sSup>
-            <m:e>
-              <m:r>
-                <m:t>​</m:t>
-              </m:r>
-            </m:e>
-            <m:sup>
-              <m:r>
-                <m:t>c</m:t>
-              </m:r>
-            </m:sup>
-          </m:sSup>
-          <m:sSub>
-            <m:e>
-              <m:r>
-                <m:t>L</m:t>
-              </m:r>
-            </m:e>
-            <m:sub>
-              <m:r>
                 <m:t>10</m:t>
               </m:r>
             </m:sub>
@@ -3620,8 +3938,8 @@
         </m:oMath>
       </m:oMathPara>
     </w:p>
-    <w:bookmarkEnd w:id="25"/>
-    <w:bookmarkStart w:id="26" w:name="step-6-reconstruct-bt"/>
+    <w:bookmarkEnd w:id="26"/>
+    <w:bookmarkStart w:id="27" w:name="step-6-reconstruct-bt"/>
     <w:p>
       <w:pPr>
         <w:pStyle w:val="Heading2"/>
@@ -3926,9 +4244,9 @@
         </m:oMath>
       </m:oMathPara>
     </w:p>
-    <w:bookmarkEnd w:id="26"/>
     <w:bookmarkEnd w:id="27"/>
-    <w:bookmarkStart w:id="30" w:name="references"/>
+    <w:bookmarkEnd w:id="28"/>
+    <w:bookmarkStart w:id="31" w:name="references"/>
     <w:p>
       <w:pPr>
         <w:pStyle w:val="Heading1"/>
@@ -3937,8 +4255,8 @@
         <w:t xml:space="preserve">References</w:t>
       </w:r>
     </w:p>
-    <w:bookmarkStart w:id="29" w:name="refs"/>
-    <w:bookmarkStart w:id="28" w:name="ref-moultrie_etal2013"/>
+    <w:bookmarkStart w:id="30" w:name="refs"/>
+    <w:bookmarkStart w:id="29" w:name="ref-moultrie_etal2013"/>
     <w:p>
       <w:pPr>
         <w:pStyle w:val="Bibliography"/>
@@ -3960,9 +4278,9 @@
         <w:t xml:space="preserve">. Paris: International Union for the Scientific Study of Population (IUSSP).</w:t>
       </w:r>
     </w:p>
-    <w:bookmarkEnd w:id="28"/>
     <w:bookmarkEnd w:id="29"/>
     <w:bookmarkEnd w:id="30"/>
+    <w:bookmarkEnd w:id="31"/>
     <w:sectPr/>
   </w:body>
 </w:document>
@@ -3986,6 +4304,151 @@
       <w:r>
         <w:separator/>
       </w:r>
+    </w:p>
+  </w:footnote>
+  <w:footnote w:id="25">
+    <w:p>
+      <w:pPr>
+        <w:pStyle w:val="FootnoteText"/>
+      </w:pPr>
+      <w:r>
+        <w:rPr>
+          <w:rStyle w:val="FootnoteReference"/>
+        </w:rPr>
+        <w:footnoteRef/>
+      </w:r>
+      <w:r>
+        <w:t xml:space="preserve"> </w:t>
+      </w:r>
+      <w:r>
+        <w:t xml:space="preserve">We prefer to call the</w:t>
+      </w:r>
+      <w:r>
+        <w:t xml:space="preserve"> </w:t>
+      </w:r>
+      <w:r>
+        <w:t xml:space="preserve">(</w:t>
+      </w:r>
+      <w:r>
+        <w:rPr>
+          <w:bCs/>
+          <w:b/>
+        </w:rPr>
+        <w:t xml:space="preserve">moutlrie_etal2013?</w:t>
+      </w:r>
+      <w:r>
+        <w:t xml:space="preserve">)</w:t>
+      </w:r>
+      <w:r>
+        <w:t xml:space="preserve"> </w:t>
+      </w:r>
+      <w:r>
+        <w:t xml:space="preserve">version</w:t>
+      </w:r>
+      <w:r>
+        <w:t xml:space="preserve"> </w:t>
+      </w:r>
+      <m:oMath>
+        <m:sSup>
+          <m:e>
+            <m:r>
+              <m:t>​</m:t>
+            </m:r>
+          </m:e>
+          <m:sup>
+            <m:r>
+              <m:t>c</m:t>
+            </m:r>
+          </m:sup>
+        </m:sSup>
+        <m:sSub>
+          <m:e>
+            <m:r>
+              <m:t>L</m:t>
+            </m:r>
+          </m:e>
+          <m:sub>
+            <m:r>
+              <m:t>x</m:t>
+            </m:r>
+          </m:sub>
+        </m:sSub>
+      </m:oMath>
+      <w:r>
+        <w:t xml:space="preserve"> </w:t>
+      </w:r>
+      <w:r>
+        <w:t xml:space="preserve">as</w:t>
+      </w:r>
+      <w:r>
+        <w:t xml:space="preserve"> </w:t>
+      </w:r>
+      <m:oMath>
+        <m:sSubSup>
+          <m:e>
+            <m:r>
+              <m:t>​</m:t>
+            </m:r>
+          </m:e>
+          <m:sub>
+            <m:r>
+              <m:t>5</m:t>
+            </m:r>
+          </m:sub>
+          <m:sup>
+            <m:r>
+              <m:t>c</m:t>
+            </m:r>
+          </m:sup>
+        </m:sSubSup>
+        <m:sSub>
+          <m:e>
+            <m:r>
+              <m:t>S</m:t>
+            </m:r>
+          </m:e>
+          <m:sub>
+            <m:r>
+              <m:t>x</m:t>
+            </m:r>
+          </m:sub>
+        </m:sSub>
+      </m:oMath>
+      <w:r>
+        <w:t xml:space="preserve"> </w:t>
+      </w:r>
+      <w:r>
+        <w:t xml:space="preserve">to highlight the five-year period and to avoid confusing it with life table</w:t>
+      </w:r>
+      <w:r>
+        <w:t xml:space="preserve"> </w:t>
+      </w:r>
+      <m:oMath>
+        <m:sSub>
+          <m:e>
+            <m:r>
+              <m:t>​</m:t>
+            </m:r>
+          </m:e>
+          <m:sub>
+            <m:r>
+              <m:t>n</m:t>
+            </m:r>
+          </m:sub>
+        </m:sSub>
+        <m:sSub>
+          <m:e>
+            <m:r>
+              <m:t>L</m:t>
+            </m:r>
+          </m:e>
+          <m:sub>
+            <m:r>
+              <m:t>x</m:t>
+            </m:r>
+          </m:sub>
+        </m:sSub>
+      </m:oMath>
     </w:p>
   </w:footnote>
 </w:footnotes>

</xml_diff>